<commit_message>
Adding parsing for command line input.
</commit_message>
<xml_diff>
--- a/hw3_carlb15.docx
+++ b/hw3_carlb15.docx
@@ -86,80 +86,35 @@
         <w:br w:type="textWrapping" w:clear="all"/>
       </w:r>
     </w:p>
-    <w:p/>
-    <w:p/>
-    <w:p>
-      <w:r>
-        <w:t xml:space="preserve">The following history is sequential consistent since a possible execution order could be: </w:t>
-      </w:r>
-      <w:proofErr w:type="gramStart"/>
-      <w:r>
-        <w:t>write(</w:t>
-      </w:r>
-      <w:proofErr w:type="gramEnd"/>
-      <w:r>
-        <w:t xml:space="preserve">1), read(1), write(2), read(2). Additionally, the history is quiescently consistent requires method calls to appear in one-at-a-time sequential order separated by a period or quiescence which is seen in the order previously mentioned. Finally, the history is </w:t>
-      </w:r>
-      <w:proofErr w:type="spellStart"/>
-      <w:r>
-        <w:t>linearizable</w:t>
-      </w:r>
-      <w:proofErr w:type="spellEnd"/>
-      <w:r>
-        <w:t xml:space="preserve"> since the there</w:t>
-      </w:r>
-    </w:p>
-    <w:p/>
-    <w:p/>
-    <w:p>
-      <w:r>
-        <w:t>Quiescently Consistent require: method calls to appear to happen in a one-at-a-time sequential order and method calls separated</w:t>
-      </w:r>
-      <w:bookmarkStart w:id="0" w:name="_GoBack"/>
-      <w:bookmarkEnd w:id="0"/>
-      <w:r>
-        <w:t xml:space="preserve"> by a period of quiescence should appear to take effect in their real-time order.</w:t>
-      </w:r>
-    </w:p>
-    <w:p/>
-    <w:p>
-      <w:r>
-        <w:t xml:space="preserve">The first history is quiescently consistent because the </w:t>
-      </w:r>
-      <w:proofErr w:type="gramStart"/>
-      <w:r>
-        <w:t>method</w:t>
-      </w:r>
-      <w:proofErr w:type="gramEnd"/>
-      <w:r>
-        <w:t xml:space="preserve"> calls appear to happen at one-at-a-time sequential order, i.e., </w:t>
-      </w:r>
-      <w:r>
-        <w:t>write (</w:t>
-      </w:r>
-      <w:r>
-        <w:t>1), read</w:t>
-      </w:r>
-      <w:r>
-        <w:t xml:space="preserve"> </w:t>
-      </w:r>
-      <w:r>
-        <w:t>(1), write</w:t>
-      </w:r>
-      <w:r>
-        <w:t xml:space="preserve"> </w:t>
-      </w:r>
-      <w:r>
-        <w:t>(2), and read</w:t>
-      </w:r>
-      <w:r>
-        <w:t xml:space="preserve"> </w:t>
-      </w:r>
-      <w:r>
-        <w:t xml:space="preserve">(2). The </w:t>
-      </w:r>
-    </w:p>
-    <w:p/>
+    <w:p>
+      <w:r>
+        <w:t>The following history is sequential consistent since a possible execution order could be: write(1), read(1), write(2), read(2). Additionally, the history is quiescently consistent requires method calls to appear in one-at-a-time sequential order</w:t>
+      </w:r>
+      <w:r>
+        <w:t xml:space="preserve"> and there are no pending invocations as seen in</w:t>
+      </w:r>
+      <w:r>
+        <w:t xml:space="preserve"> Figure 3.13</w:t>
+      </w:r>
+      <w:r>
+        <w:t>. Finally, the history</w:t>
+      </w:r>
+      <w:r>
+        <w:t xml:space="preserve"> is linearizable since we can have a history write(1), read(1), write(2), read(2) such that the writes complete before </w:t>
+      </w:r>
+      <w:r>
+        <w:t>the</w:t>
+      </w:r>
+      <w:r>
+        <w:t xml:space="preserve"> reads correctly return 1 </w:t>
+      </w:r>
+      <w:r>
+        <w:t>then</w:t>
+      </w:r>
+      <w:r>
+        <w:t xml:space="preserve"> 2. </w:t>
+      </w:r>
+    </w:p>
     <w:p/>
     <w:p/>
     <w:p>
@@ -234,6 +189,15 @@
         <w:br w:type="textWrapping" w:clear="all"/>
       </w:r>
     </w:p>
+    <w:p>
+      <w:r>
+        <w:t xml:space="preserve">The following history </w:t>
+      </w:r>
+    </w:p>
+    <w:p/>
+    <w:p/>
+    <w:p/>
+    <w:p/>
     <w:p/>
     <w:p/>
     <w:p/>
@@ -245,6 +209,7 @@
         <w:rPr>
           <w:noProof/>
         </w:rPr>
+        <w:lastRenderedPageBreak/>
         <w:drawing>
           <wp:inline distT="0" distB="0" distL="0" distR="0" wp14:anchorId="6922A5B1" wp14:editId="1F395C70">
             <wp:extent cx="5486400" cy="463221"/>
@@ -346,15 +311,10 @@
         <w:t xml:space="preserve">onsistency requires that method calls act as if they occurred in a sequential order consistent with program order. </w:t>
       </w:r>
       <w:r>
-        <w:t xml:space="preserve">Therefore, removing condition L2 from </w:t>
-      </w:r>
-      <w:proofErr w:type="spellStart"/>
-      <w:r>
-        <w:t>linearizabilty</w:t>
-      </w:r>
-      <w:proofErr w:type="spellEnd"/>
-      <w:r>
-        <w:t xml:space="preserve"> results in a property equivalent to sequential consistency.</w:t>
+        <w:t xml:space="preserve"> Condition L1 is essential the sequential consistency property for linearizability. </w:t>
+      </w:r>
+      <w:r>
+        <w:t>Therefore, removing condition L2 from linearizabilty results in a property equivalent to sequential consistency.</w:t>
       </w:r>
     </w:p>
     <w:p/>
@@ -485,39 +445,13 @@
         <w:t>Given</w:t>
       </w:r>
       <w:r>
-        <w:t xml:space="preserve"> threads 1 and 2, thread 1 </w:t>
-      </w:r>
-      <w:proofErr w:type="spellStart"/>
-      <w:proofErr w:type="gramStart"/>
-      <w:r>
-        <w:t>enq</w:t>
-      </w:r>
-      <w:proofErr w:type="spellEnd"/>
-      <w:r>
-        <w:t>(</w:t>
-      </w:r>
-      <w:proofErr w:type="gramEnd"/>
-      <w:r>
-        <w:t>A</w:t>
+        <w:t xml:space="preserve"> threads 1 and 2, thread 1 enq(A</w:t>
       </w:r>
       <w:r>
         <w:t>), but stops executing before setting item[0] and never fi</w:t>
       </w:r>
       <w:r>
-        <w:t xml:space="preserve">nishes. Thread 2 calls </w:t>
-      </w:r>
-      <w:proofErr w:type="spellStart"/>
-      <w:proofErr w:type="gramStart"/>
-      <w:r>
-        <w:t>enqueue</w:t>
-      </w:r>
-      <w:proofErr w:type="spellEnd"/>
-      <w:r>
-        <w:t>(</w:t>
-      </w:r>
-      <w:proofErr w:type="gramEnd"/>
-      <w:r>
-        <w:t>B</w:t>
+        <w:t>nishes. Thread 2 calls enqueue(B</w:t>
       </w:r>
       <w:r>
         <w:t xml:space="preserve">) </w:t>
@@ -526,20 +460,7 @@
         <w:t xml:space="preserve">and assigns item[1] to B since thread 1 was supposed to assign item[0] and the get() method returned 1. </w:t>
       </w:r>
       <w:r>
-        <w:t xml:space="preserve">Next, Thread 2 calls </w:t>
-      </w:r>
-      <w:proofErr w:type="spellStart"/>
-      <w:proofErr w:type="gramStart"/>
-      <w:r>
-        <w:t>dequeue</w:t>
-      </w:r>
-      <w:proofErr w:type="spellEnd"/>
-      <w:r>
-        <w:t>(</w:t>
-      </w:r>
-      <w:proofErr w:type="gramEnd"/>
-      <w:r>
-        <w:t xml:space="preserve">) and attempts to remove </w:t>
+        <w:t xml:space="preserve">Next, Thread 2 calls dequeue() and attempts to remove </w:t>
       </w:r>
       <w:r>
         <w:t xml:space="preserve">A from </w:t>
@@ -563,23 +484,7 @@
     <w:p/>
     <w:p>
       <w:r>
-        <w:t xml:space="preserve">The example proves the implementation is not </w:t>
-      </w:r>
-      <w:proofErr w:type="spellStart"/>
-      <w:r>
-        <w:t>linearizable</w:t>
-      </w:r>
-      <w:proofErr w:type="spellEnd"/>
-      <w:r>
-        <w:t xml:space="preserve">, since </w:t>
-      </w:r>
-      <w:proofErr w:type="gramStart"/>
-      <w:r>
-        <w:t>item[</w:t>
-      </w:r>
-      <w:proofErr w:type="gramEnd"/>
-      <w:r>
-        <w:t xml:space="preserve">0] should contain a value, A, instead of throwing an empty exception. The implementation violates </w:t>
+        <w:t xml:space="preserve">The example proves the implementation is not linearizable, since item[0] should contain a value, A, instead of throwing an empty exception. The implementation violates </w:t>
       </w:r>
       <w:r>
         <w:t>the condition that if one method call precedes another, then the earlier call must have taken effect before the later call.</w:t>
@@ -673,23 +578,7 @@
         </w:numPr>
       </w:pPr>
       <w:r>
-        <w:t xml:space="preserve">Thread A executes </w:t>
-      </w:r>
-      <w:proofErr w:type="gramStart"/>
-      <w:r>
-        <w:t>tail.getAndIncrement(</w:t>
-      </w:r>
-      <w:proofErr w:type="gramEnd"/>
-      <w:r>
-        <w:t>) setting ‘</w:t>
-      </w:r>
-      <w:proofErr w:type="spellStart"/>
-      <w:r>
-        <w:t>i</w:t>
-      </w:r>
-      <w:proofErr w:type="spellEnd"/>
-      <w:r>
-        <w:t xml:space="preserve">’ </w:t>
+        <w:t xml:space="preserve">Thread A executes tail.getAndIncrement() setting ‘i’ </w:t>
       </w:r>
       <w:r>
         <w:t xml:space="preserve">to </w:t>
@@ -707,23 +596,7 @@
         </w:numPr>
       </w:pPr>
       <w:r>
-        <w:t xml:space="preserve">Thread B executes </w:t>
-      </w:r>
-      <w:proofErr w:type="gramStart"/>
-      <w:r>
-        <w:t>tail.getAndIncrement(</w:t>
-      </w:r>
-      <w:proofErr w:type="gramEnd"/>
-      <w:r>
-        <w:t>) setting ‘</w:t>
-      </w:r>
-      <w:proofErr w:type="spellStart"/>
-      <w:r>
-        <w:t>i</w:t>
-      </w:r>
-      <w:proofErr w:type="spellEnd"/>
-      <w:r>
-        <w:t>’ to 1 and tail to 2.</w:t>
+        <w:t>Thread B executes tail.getAndIncrement() setting ‘i’ to 1 and tail to 2.</w:t>
       </w:r>
     </w:p>
     <w:p>
@@ -735,15 +608,7 @@
         </w:numPr>
       </w:pPr>
       <w:r>
-        <w:t xml:space="preserve">Thread B sets </w:t>
-      </w:r>
-      <w:proofErr w:type="gramStart"/>
-      <w:r>
-        <w:t>items[</w:t>
-      </w:r>
-      <w:proofErr w:type="gramEnd"/>
-      <w:r>
-        <w:t>1] to ‘b’.</w:t>
+        <w:t>Thread B sets items[1] to ‘b’.</w:t>
       </w:r>
     </w:p>
     <w:p>
@@ -755,15 +620,7 @@
         </w:numPr>
       </w:pPr>
       <w:r>
-        <w:t xml:space="preserve">Thread C dequeues at </w:t>
-      </w:r>
-      <w:proofErr w:type="gramStart"/>
-      <w:r>
-        <w:t>items[</w:t>
-      </w:r>
-      <w:proofErr w:type="gramEnd"/>
-      <w:r>
-        <w:t>0]</w:t>
+        <w:t>Thread C dequeues at items[0]</w:t>
       </w:r>
       <w:r>
         <w:t xml:space="preserve"> </w:t>
@@ -787,15 +644,7 @@
         <w:t xml:space="preserve">Thread C </w:t>
       </w:r>
       <w:r>
-        <w:t xml:space="preserve">moves to </w:t>
-      </w:r>
-      <w:proofErr w:type="gramStart"/>
-      <w:r>
-        <w:t>items[</w:t>
-      </w:r>
-      <w:proofErr w:type="gramEnd"/>
-      <w:r>
-        <w:t xml:space="preserve">1] and </w:t>
+        <w:t xml:space="preserve">moves to items[1] and </w:t>
       </w:r>
       <w:r>
         <w:t xml:space="preserve">dequeues </w:t>
@@ -816,15 +665,7 @@
         </w:numPr>
       </w:pPr>
       <w:r>
-        <w:t xml:space="preserve">Thread A sets </w:t>
-      </w:r>
-      <w:proofErr w:type="gramStart"/>
-      <w:r>
-        <w:t>items[</w:t>
-      </w:r>
-      <w:proofErr w:type="gramEnd"/>
-      <w:r>
-        <w:t xml:space="preserve">0] to </w:t>
+        <w:t xml:space="preserve">Thread A sets items[0] to </w:t>
       </w:r>
       <w:r>
         <w:t>‘a’.</w:t>
@@ -839,15 +680,7 @@
         </w:numPr>
       </w:pPr>
       <w:r>
-        <w:t xml:space="preserve">Thread C dequeues at </w:t>
-      </w:r>
-      <w:proofErr w:type="gramStart"/>
-      <w:r>
-        <w:t>items[</w:t>
-      </w:r>
-      <w:proofErr w:type="gramEnd"/>
-      <w:r>
-        <w:t xml:space="preserve">0] </w:t>
+        <w:t xml:space="preserve">Thread C dequeues at items[0] </w:t>
       </w:r>
       <w:r>
         <w:t>returning</w:t>
@@ -865,7 +698,10 @@
         <w:t xml:space="preserve">e 15 is not </w:t>
       </w:r>
       <w:r>
-        <w:t>a linearization point.</w:t>
+        <w:t>a linearizatio</w:t>
+      </w:r>
+      <w:r>
+        <w:t>n point since it is not visible to other threads.</w:t>
       </w:r>
     </w:p>
     <w:p/>
@@ -967,15 +803,7 @@
         </w:tabs>
       </w:pPr>
       <w:r>
-        <w:t xml:space="preserve">Thread A enqueues, executes </w:t>
-      </w:r>
-      <w:proofErr w:type="gramStart"/>
-      <w:r>
-        <w:t>tail.getAndIncrement(</w:t>
-      </w:r>
-      <w:proofErr w:type="gramEnd"/>
-      <w:r>
-        <w:t>), so thread A gets items[0].</w:t>
+        <w:t>Thread A enqueues, executes tail.getAndIncrement(), so thread A gets items[0].</w:t>
       </w:r>
     </w:p>
     <w:p>
@@ -995,16 +823,11 @@
       <w:r>
         <w:t xml:space="preserve">after thread A calling </w:t>
       </w:r>
-      <w:proofErr w:type="gramStart"/>
       <w:r>
         <w:t>tail.get</w:t>
       </w:r>
       <w:r>
-        <w:t>AndIncrement(</w:t>
-      </w:r>
-      <w:proofErr w:type="gramEnd"/>
-      <w:r>
-        <w:t>) and setting items[1</w:t>
+        <w:t>AndIncrement() and setting items[1</w:t>
       </w:r>
       <w:r>
         <w:t xml:space="preserve">] to </w:t>
@@ -1028,15 +851,7 @@
         </w:tabs>
       </w:pPr>
       <w:r>
-        <w:t xml:space="preserve">Thread C dequeues at </w:t>
-      </w:r>
-      <w:proofErr w:type="gramStart"/>
-      <w:r>
-        <w:t>items[</w:t>
-      </w:r>
-      <w:proofErr w:type="gramEnd"/>
-      <w:r>
-        <w:t>0] returning ‘a’.</w:t>
+        <w:t>Thread C dequeues at items[0] returning ‘a’.</w:t>
       </w:r>
     </w:p>
     <w:p>
@@ -1051,15 +866,7 @@
         </w:tabs>
       </w:pPr>
       <w:r>
-        <w:t xml:space="preserve">Thread C dequeues again at </w:t>
-      </w:r>
-      <w:proofErr w:type="gramStart"/>
-      <w:r>
-        <w:t>items[</w:t>
-      </w:r>
-      <w:proofErr w:type="gramEnd"/>
-      <w:r>
-        <w:t>1] returning ‘b’.</w:t>
+        <w:t>Thread C dequeues again at items[1] returning ‘b’.</w:t>
       </w:r>
     </w:p>
     <w:p>
@@ -1079,36 +886,7 @@
         <w:t xml:space="preserve">Line 16 is not a linearization point </w:t>
       </w:r>
       <w:r>
-        <w:t xml:space="preserve">since thread B called </w:t>
-      </w:r>
-      <w:proofErr w:type="gramStart"/>
-      <w:r>
-        <w:t>items[</w:t>
-      </w:r>
-      <w:proofErr w:type="spellStart"/>
-      <w:proofErr w:type="gramEnd"/>
-      <w:r>
-        <w:t>i</w:t>
-      </w:r>
-      <w:proofErr w:type="spellEnd"/>
-      <w:r>
-        <w:t xml:space="preserve">].set(x), line 16, before thread A even though thread A was first in the queue. Thread A called </w:t>
-      </w:r>
-      <w:proofErr w:type="spellStart"/>
-      <w:r>
-        <w:t>getAndIncrement</w:t>
-      </w:r>
-      <w:proofErr w:type="spellEnd"/>
-      <w:r>
-        <w:t xml:space="preserve"> before thread B, so it had </w:t>
-      </w:r>
-      <w:proofErr w:type="gramStart"/>
-      <w:r>
-        <w:t>items[</w:t>
-      </w:r>
-      <w:proofErr w:type="gramEnd"/>
-      <w:r>
-        <w:t xml:space="preserve">0] even though it had not assigned ‘a’ to items[0] before thread B assigned items[1] to ‘b’. </w:t>
+        <w:t xml:space="preserve">since thread B called items[i].set(x), line 16, before thread A even though thread A was first in the queue. Thread A called getAndIncrement before thread B, so it had items[0] even though it had not assigned ‘a’ to items[0] before thread B assigned items[1] to ‘b’. </w:t>
       </w:r>
     </w:p>
     <w:p>
@@ -1125,32 +903,16 @@
         </w:tabs>
       </w:pPr>
       <w:r>
-        <w:t xml:space="preserve">The </w:t>
-      </w:r>
-      <w:proofErr w:type="spellStart"/>
-      <w:proofErr w:type="gramStart"/>
-      <w:r>
-        <w:t>enq</w:t>
-      </w:r>
-      <w:proofErr w:type="spellEnd"/>
-      <w:r>
-        <w:t>(</w:t>
-      </w:r>
-      <w:proofErr w:type="gramEnd"/>
-      <w:r>
-        <w:t xml:space="preserve">) method can be </w:t>
-      </w:r>
-      <w:proofErr w:type="spellStart"/>
-      <w:r>
-        <w:t>linearizab</w:t>
-      </w:r>
-      <w:r>
-        <w:t>le</w:t>
-      </w:r>
-      <w:proofErr w:type="spellEnd"/>
-      <w:r>
-        <w:t>, but doesn’t have single linearization point.</w:t>
-      </w:r>
+        <w:t>The enq() method can be linearizab</w:t>
+      </w:r>
+      <w:r>
+        <w:t xml:space="preserve">le, but doesn’t </w:t>
+      </w:r>
+      <w:r>
+        <w:t>have single linearization point in this case.</w:t>
+      </w:r>
+      <w:bookmarkStart w:id="0" w:name="_GoBack"/>
+      <w:bookmarkEnd w:id="0"/>
     </w:p>
     <w:sectPr>
       <w:pgSz w:w="12240" w:h="15840"/>

</xml_diff>

<commit_message>
Updating the first question with the second part answered.
</commit_message>
<xml_diff>
--- a/hw3_carlb15.docx
+++ b/hw3_carlb15.docx
@@ -88,7 +88,13 @@
     </w:p>
     <w:p>
       <w:r>
-        <w:t>The following history is sequential consistent since a possible execution order could be: write(1), read(1), write(2), read(2). Additionally, the history is quiescently consistent requires method calls to appear in one-at-a-time sequential order</w:t>
+        <w:t xml:space="preserve">The following history is sequential consistent since a possible execution order could be: write(1), read(1), write(2), read(2). Additionally, the history is quiescently consistent </w:t>
+      </w:r>
+      <w:r>
+        <w:t>the</w:t>
+      </w:r>
+      <w:r>
+        <w:t xml:space="preserve"> method calls to appear in one-at-a-time sequential order</w:t>
       </w:r>
       <w:r>
         <w:t xml:space="preserve"> and there are no pending invocations as seen in</w:t>
@@ -193,17 +199,20 @@
       <w:r>
         <w:t xml:space="preserve">The following history </w:t>
       </w:r>
-    </w:p>
-    <w:p/>
-    <w:p/>
-    <w:p/>
-    <w:p/>
-    <w:p/>
-    <w:p/>
-    <w:p/>
-    <w:p/>
-    <w:p/>
-    <w:p/>
+      <w:r>
+        <w:t>is sequential consistent since a possible execution order could be: write(2), write(1), read(1), read(1). Additionally, the history is quiescently consistent since the method calls appear in a one-at-a-time sequential order and there are no pending invocations as seen in Figure 3.14. Finally, the history is linearizable since we can have a history write(2), write(1), read(1), read(1) such that the writes complete before the reads and the reads correctly return 1 twice.</w:t>
+      </w:r>
+    </w:p>
+    <w:p/>
+    <w:p/>
+    <w:p/>
+    <w:p/>
+    <w:p/>
+    <w:p/>
+    <w:p>
+      <w:bookmarkStart w:id="0" w:name="_GoBack"/>
+      <w:bookmarkEnd w:id="0"/>
+    </w:p>
     <w:p>
       <w:r>
         <w:rPr>
@@ -911,8 +920,6 @@
       <w:r>
         <w:t>have single linearization point in this case.</w:t>
       </w:r>
-      <w:bookmarkStart w:id="0" w:name="_GoBack"/>
-      <w:bookmarkEnd w:id="0"/>
     </w:p>
     <w:sectPr>
       <w:pgSz w:w="12240" w:h="15840"/>

</xml_diff>